<commit_message>
Added event for keeping objects persistent when quitting to main menu
</commit_message>
<xml_diff>
--- a/TR Tools/changelog.docx
+++ b/TR Tools/changelog.docx
@@ -107,7 +107,25 @@
           <w:szCs w:val="24"/>
           <w:lang w:val="en-US"/>
         </w:rPr>
-        <w:t>d</w:t>
+        <w:t xml:space="preserve">Added an event called </w:t>
+      </w:r>
+      <w:proofErr w:type="spellStart"/>
+      <w:r>
+        <w:rPr>
+          <w:sz w:val="24"/>
+          <w:szCs w:val="24"/>
+          <w:lang w:val="en-US"/>
+        </w:rPr>
+        <w:t>TRTools.sceneSetupEvent</w:t>
+      </w:r>
+      <w:proofErr w:type="spellEnd"/>
+      <w:r>
+        <w:rPr>
+          <w:sz w:val="24"/>
+          <w:szCs w:val="24"/>
+          <w:lang w:val="en-US"/>
+        </w:rPr>
+        <w:t>. If you create objects that need to persist through quitting to main menu, then create them in a method that you subscribe to this event.</w:t>
       </w:r>
     </w:p>
     <w:p>
@@ -273,7 +291,6 @@
         <w:t xml:space="preserve">Added a </w:t>
       </w:r>
       <w:proofErr w:type="spellStart"/>
-      <w:proofErr w:type="gramStart"/>
       <w:r>
         <w:rPr>
           <w:sz w:val="24"/>
@@ -289,16 +306,29 @@
           <w:szCs w:val="24"/>
           <w:lang w:val="en-US"/>
         </w:rPr>
-        <w:t>(</w:t>
-      </w:r>
-      <w:proofErr w:type="gramEnd"/>
-      <w:r>
-        <w:rPr>
-          <w:sz w:val="24"/>
-          <w:szCs w:val="24"/>
-          <w:lang w:val="en-US"/>
-        </w:rPr>
-        <w:t xml:space="preserve">) method to plugin tools. </w:t>
+        <w:t xml:space="preserve">() method to plugin tools. </w:t>
+      </w:r>
+    </w:p>
+    <w:p>
+      <w:pPr>
+        <w:pStyle w:val="ListParagraph"/>
+        <w:numPr>
+          <w:ilvl w:val="1"/>
+          <w:numId w:val="8"/>
+        </w:numPr>
+        <w:rPr>
+          <w:sz w:val="24"/>
+          <w:szCs w:val="24"/>
+          <w:lang w:val="en-US"/>
+        </w:rPr>
+      </w:pPr>
+      <w:r>
+        <w:rPr>
+          <w:sz w:val="24"/>
+          <w:szCs w:val="24"/>
+          <w:lang w:val="en-US"/>
+        </w:rPr>
+        <w:t>The “MODS” button on the main menu no longer disappears when quitting to the main menu.</w:t>
       </w:r>
     </w:p>
     <w:p>
@@ -617,6 +647,7 @@
         </w:rPr>
       </w:pPr>
       <w:r>
+        <w:lastRenderedPageBreak/>
         <w:t>Version 0.</w:t>
       </w:r>
       <w:r>
@@ -674,7 +705,6 @@
           <w:szCs w:val="24"/>
           <w:lang w:val="en-US"/>
         </w:rPr>
-        <w:lastRenderedPageBreak/>
         <w:t>Paths, Wallpaper and Flooring are now supported types for quick item creation. Paths also by default have a recipe to create them using 2x Concrete</w:t>
       </w:r>
       <w:r>
@@ -708,7 +738,6 @@
         <w:t xml:space="preserve">Mod authors can now call </w:t>
       </w:r>
       <w:proofErr w:type="spellStart"/>
-      <w:proofErr w:type="gramStart"/>
       <w:r>
         <w:rPr>
           <w:sz w:val="24"/>
@@ -718,7 +747,6 @@
         <w:t>plugin.RequireAPIVersion</w:t>
       </w:r>
       <w:proofErr w:type="spellEnd"/>
-      <w:proofErr w:type="gramEnd"/>
       <w:r>
         <w:rPr>
           <w:sz w:val="24"/>
@@ -762,7 +790,6 @@
         <w:t xml:space="preserve">You can also use </w:t>
       </w:r>
       <w:proofErr w:type="spellStart"/>
-      <w:proofErr w:type="gramStart"/>
       <w:r>
         <w:rPr>
           <w:sz w:val="24"/>
@@ -772,7 +799,6 @@
         <w:t>plugin.GetAPIVersion</w:t>
       </w:r>
       <w:proofErr w:type="spellEnd"/>
-      <w:proofErr w:type="gramEnd"/>
       <w:r>
         <w:rPr>
           <w:sz w:val="24"/>
@@ -867,16 +893,7 @@
           <w:szCs w:val="24"/>
           <w:lang w:val="en-US"/>
         </w:rPr>
-        <w:t xml:space="preserve"> setting in </w:t>
-      </w:r>
-      <w:proofErr w:type="gramStart"/>
-      <w:r>
-        <w:rPr>
-          <w:sz w:val="24"/>
-          <w:szCs w:val="24"/>
-          <w:lang w:val="en-US"/>
-        </w:rPr>
-        <w:t>your .</w:t>
+        <w:t xml:space="preserve"> setting in your .</w:t>
       </w:r>
       <w:proofErr w:type="spellStart"/>
       <w:r>
@@ -888,7 +905,6 @@
         <w:t>qitem</w:t>
       </w:r>
       <w:proofErr w:type="spellEnd"/>
-      <w:proofErr w:type="gramEnd"/>
       <w:r>
         <w:rPr>
           <w:sz w:val="24"/>

</xml_diff>